<commit_message>
change the readme file
add shrink
</commit_message>
<xml_diff>
--- a/README.docx
+++ b/README.docx
@@ -61,545 +61,636 @@
         </w:numPr>
         <w:ind w:firstLineChars="0"/>
         <w:rPr>
-          <w:rFonts w:asciiTheme="majorHAnsi" w:hAnsiTheme="majorHAnsi" w:hint="eastAsia"/>
-        </w:rPr>
-      </w:pPr>
+          <w:rFonts w:asciiTheme="majorHAnsi" w:hAnsiTheme="majorHAnsi"/>
+        </w:rPr>
+      </w:pPr>
+      <w:proofErr w:type="gramStart"/>
       <w:r>
         <w:rPr>
           <w:rFonts w:asciiTheme="majorHAnsi" w:hAnsiTheme="majorHAnsi"/>
         </w:rPr>
         <w:t>ami</w:t>
       </w:r>
+      <w:proofErr w:type="gramEnd"/>
       <w:r>
         <w:rPr>
           <w:rFonts w:asciiTheme="majorHAnsi" w:hAnsiTheme="majorHAnsi" w:hint="eastAsia"/>
         </w:rPr>
         <w:t>-7ce86d14</w:t>
+      </w:r>
+    </w:p>
+    <w:p>
+      <w:pPr>
+        <w:rPr>
+          <w:rFonts w:asciiTheme="majorHAnsi" w:hAnsiTheme="majorHAnsi"/>
+        </w:rPr>
+      </w:pPr>
+    </w:p>
+    <w:p>
+      <w:pPr>
+        <w:pStyle w:val="a3"/>
+        <w:numPr>
+          <w:ilvl w:val="0"/>
+          <w:numId w:val="1"/>
+        </w:numPr>
+        <w:ind w:firstLineChars="0"/>
+        <w:rPr>
+          <w:rFonts w:asciiTheme="majorHAnsi" w:hAnsiTheme="majorHAnsi"/>
+          <w:b/>
+          <w:u w:val="single"/>
+        </w:rPr>
+      </w:pPr>
+      <w:r>
+        <w:rPr>
+          <w:rFonts w:asciiTheme="majorHAnsi" w:hAnsiTheme="majorHAnsi" w:hint="eastAsia"/>
+          <w:b/>
+          <w:u w:val="single"/>
+        </w:rPr>
+        <w:t xml:space="preserve">Location of source files </w:t>
+      </w:r>
+    </w:p>
+    <w:p>
+      <w:pPr>
+        <w:pStyle w:val="a3"/>
+        <w:numPr>
+          <w:ilvl w:val="0"/>
+          <w:numId w:val="2"/>
+        </w:numPr>
+        <w:ind w:firstLineChars="0"/>
+        <w:rPr>
+          <w:rFonts w:asciiTheme="majorHAnsi" w:hAnsiTheme="majorHAnsi"/>
+        </w:rPr>
+      </w:pPr>
+      <w:r>
+        <w:rPr>
+          <w:rFonts w:asciiTheme="majorHAnsi" w:hAnsiTheme="majorHAnsi" w:hint="eastAsia"/>
+        </w:rPr>
+        <w:t>/</w:t>
+      </w:r>
+      <w:proofErr w:type="spellStart"/>
+      <w:r>
+        <w:rPr>
+          <w:rFonts w:asciiTheme="majorHAnsi" w:hAnsiTheme="majorHAnsi" w:hint="eastAsia"/>
+        </w:rPr>
+        <w:t>var</w:t>
+      </w:r>
+      <w:proofErr w:type="spellEnd"/>
+      <w:r>
+        <w:rPr>
+          <w:rFonts w:asciiTheme="majorHAnsi" w:hAnsiTheme="majorHAnsi" w:hint="eastAsia"/>
+        </w:rPr>
+        <w:t>/www/html/csc309/index.html</w:t>
+      </w:r>
+    </w:p>
+    <w:p>
+      <w:pPr>
+        <w:pStyle w:val="a3"/>
+        <w:numPr>
+          <w:ilvl w:val="0"/>
+          <w:numId w:val="2"/>
+        </w:numPr>
+        <w:ind w:firstLineChars="0"/>
+        <w:rPr>
+          <w:rFonts w:asciiTheme="majorHAnsi" w:hAnsiTheme="majorHAnsi"/>
+        </w:rPr>
+      </w:pPr>
+      <w:r>
+        <w:rPr>
+          <w:rFonts w:asciiTheme="majorHAnsi" w:hAnsiTheme="majorHAnsi" w:hint="eastAsia"/>
+        </w:rPr>
+        <w:t>/</w:t>
+      </w:r>
+      <w:proofErr w:type="spellStart"/>
+      <w:r>
+        <w:rPr>
+          <w:rFonts w:asciiTheme="majorHAnsi" w:hAnsiTheme="majorHAnsi" w:hint="eastAsia"/>
+        </w:rPr>
+        <w:t>var</w:t>
+      </w:r>
+      <w:proofErr w:type="spellEnd"/>
+      <w:r>
+        <w:rPr>
+          <w:rFonts w:asciiTheme="majorHAnsi" w:hAnsiTheme="majorHAnsi" w:hint="eastAsia"/>
+        </w:rPr>
+        <w:t>/www/html/csc309/style.css</w:t>
+      </w:r>
+    </w:p>
+    <w:p>
+      <w:pPr>
+        <w:pStyle w:val="a3"/>
+        <w:numPr>
+          <w:ilvl w:val="0"/>
+          <w:numId w:val="2"/>
+        </w:numPr>
+        <w:ind w:firstLineChars="0"/>
+        <w:rPr>
+          <w:rFonts w:asciiTheme="majorHAnsi" w:hAnsiTheme="majorHAnsi"/>
+        </w:rPr>
+      </w:pPr>
+      <w:r>
+        <w:rPr>
+          <w:rFonts w:asciiTheme="majorHAnsi" w:hAnsiTheme="majorHAnsi" w:hint="eastAsia"/>
+        </w:rPr>
+        <w:t>/</w:t>
+      </w:r>
+      <w:proofErr w:type="spellStart"/>
+      <w:r>
+        <w:rPr>
+          <w:rFonts w:asciiTheme="majorHAnsi" w:hAnsiTheme="majorHAnsi" w:hint="eastAsia"/>
+        </w:rPr>
+        <w:t>var</w:t>
+      </w:r>
+      <w:proofErr w:type="spellEnd"/>
+      <w:r>
+        <w:rPr>
+          <w:rFonts w:asciiTheme="majorHAnsi" w:hAnsiTheme="majorHAnsi" w:hint="eastAsia"/>
+        </w:rPr>
+        <w:t>/www/html/csc309/breakout.js</w:t>
+      </w:r>
+    </w:p>
+    <w:p>
+      <w:pPr>
+        <w:pStyle w:val="a3"/>
+        <w:ind w:left="960" w:firstLineChars="0" w:firstLine="0"/>
+        <w:rPr>
+          <w:rFonts w:asciiTheme="majorHAnsi" w:hAnsiTheme="majorHAnsi"/>
+        </w:rPr>
+      </w:pPr>
+    </w:p>
+    <w:p>
+      <w:pPr>
+        <w:pStyle w:val="a3"/>
+        <w:numPr>
+          <w:ilvl w:val="0"/>
+          <w:numId w:val="1"/>
+        </w:numPr>
+        <w:ind w:firstLineChars="0"/>
+        <w:rPr>
+          <w:rFonts w:asciiTheme="majorHAnsi" w:hAnsiTheme="majorHAnsi"/>
+          <w:b/>
+          <w:u w:val="single"/>
+        </w:rPr>
+      </w:pPr>
+      <w:r>
+        <w:rPr>
+          <w:rFonts w:asciiTheme="majorHAnsi" w:hAnsiTheme="majorHAnsi" w:hint="eastAsia"/>
+          <w:b/>
+          <w:u w:val="single"/>
+        </w:rPr>
+        <w:t>Browser Information</w:t>
+      </w:r>
+    </w:p>
+    <w:p>
+      <w:pPr>
+        <w:pStyle w:val="a3"/>
+        <w:numPr>
+          <w:ilvl w:val="0"/>
+          <w:numId w:val="3"/>
+        </w:numPr>
+        <w:ind w:firstLineChars="0"/>
+        <w:rPr>
+          <w:rFonts w:asciiTheme="majorHAnsi" w:hAnsiTheme="majorHAnsi"/>
+        </w:rPr>
+      </w:pPr>
+      <w:r>
+        <w:rPr>
+          <w:rFonts w:asciiTheme="majorHAnsi" w:hAnsiTheme="majorHAnsi" w:hint="eastAsia"/>
+        </w:rPr>
+        <w:t xml:space="preserve">Up-to-date </w:t>
+      </w:r>
+      <w:r>
+        <w:rPr>
+          <w:rFonts w:asciiTheme="majorHAnsi" w:hAnsiTheme="majorHAnsi" w:hint="eastAsia"/>
+        </w:rPr>
+        <w:t>Apple Safari or Google Chrome</w:t>
+      </w:r>
+    </w:p>
+    <w:p>
+      <w:pPr>
+        <w:pStyle w:val="a3"/>
+        <w:ind w:left="960" w:firstLineChars="0" w:firstLine="0"/>
+        <w:rPr>
+          <w:rFonts w:asciiTheme="majorHAnsi" w:hAnsiTheme="majorHAnsi"/>
+        </w:rPr>
+      </w:pPr>
+    </w:p>
+    <w:p>
+      <w:pPr>
+        <w:pStyle w:val="a3"/>
+        <w:numPr>
+          <w:ilvl w:val="0"/>
+          <w:numId w:val="1"/>
+        </w:numPr>
+        <w:ind w:firstLineChars="0"/>
+        <w:rPr>
+          <w:rFonts w:asciiTheme="majorHAnsi" w:hAnsiTheme="majorHAnsi"/>
+          <w:b/>
+          <w:u w:val="single"/>
+        </w:rPr>
+      </w:pPr>
+      <w:r>
+        <w:rPr>
+          <w:rFonts w:asciiTheme="majorHAnsi" w:hAnsiTheme="majorHAnsi" w:hint="eastAsia"/>
+          <w:b/>
+          <w:u w:val="single"/>
+        </w:rPr>
+        <w:t>Documentation</w:t>
+      </w:r>
+    </w:p>
+    <w:p>
+      <w:pPr>
+        <w:pStyle w:val="a3"/>
+        <w:ind w:left="480" w:firstLineChars="0" w:firstLine="0"/>
+        <w:rPr>
+          <w:rFonts w:asciiTheme="majorHAnsi" w:hAnsiTheme="majorHAnsi"/>
+        </w:rPr>
+      </w:pPr>
+    </w:p>
+    <w:p>
+      <w:pPr>
+        <w:pStyle w:val="a3"/>
+        <w:numPr>
+          <w:ilvl w:val="0"/>
+          <w:numId w:val="3"/>
+        </w:numPr>
+        <w:ind w:firstLineChars="0"/>
+        <w:rPr>
+          <w:rFonts w:asciiTheme="majorHAnsi" w:hAnsiTheme="majorHAnsi"/>
+          <w:b/>
+        </w:rPr>
+      </w:pPr>
+      <w:r>
+        <w:rPr>
+          <w:rFonts w:asciiTheme="majorHAnsi" w:hAnsiTheme="majorHAnsi" w:hint="eastAsia"/>
+          <w:b/>
+        </w:rPr>
+        <w:t>Introduction</w:t>
+      </w:r>
+    </w:p>
+    <w:p>
+      <w:pPr>
+        <w:pStyle w:val="a3"/>
+        <w:numPr>
+          <w:ilvl w:val="1"/>
+          <w:numId w:val="1"/>
+        </w:numPr>
+        <w:ind w:firstLineChars="0"/>
+        <w:rPr>
+          <w:rFonts w:asciiTheme="majorHAnsi" w:hAnsiTheme="majorHAnsi"/>
+        </w:rPr>
+      </w:pPr>
+      <w:r>
+        <w:rPr>
+          <w:rFonts w:asciiTheme="majorHAnsi" w:hAnsiTheme="majorHAnsi" w:hint="eastAsia"/>
+        </w:rPr>
+        <w:t>Click on the canvas to start the game. The ball will start to move after click.</w:t>
+      </w:r>
+    </w:p>
+    <w:p>
+      <w:pPr>
+        <w:pStyle w:val="a3"/>
+        <w:numPr>
+          <w:ilvl w:val="1"/>
+          <w:numId w:val="1"/>
+        </w:numPr>
+        <w:ind w:firstLineChars="0"/>
+        <w:rPr>
+          <w:rFonts w:asciiTheme="majorHAnsi" w:hAnsiTheme="majorHAnsi"/>
+        </w:rPr>
+      </w:pPr>
+      <w:r>
+        <w:rPr>
+          <w:rFonts w:asciiTheme="majorHAnsi" w:hAnsiTheme="majorHAnsi" w:hint="eastAsia"/>
+        </w:rPr>
+        <w:t>Move the mouse to control the paddle, in order to hit the ball.</w:t>
+      </w:r>
+    </w:p>
+    <w:p>
+      <w:pPr>
+        <w:pStyle w:val="a3"/>
+        <w:numPr>
+          <w:ilvl w:val="1"/>
+          <w:numId w:val="1"/>
+        </w:numPr>
+        <w:ind w:firstLineChars="0"/>
+        <w:rPr>
+          <w:rFonts w:asciiTheme="majorHAnsi" w:hAnsiTheme="majorHAnsi"/>
+        </w:rPr>
+      </w:pPr>
+      <w:r>
+        <w:rPr>
+          <w:rFonts w:asciiTheme="majorHAnsi" w:hAnsiTheme="majorHAnsi" w:hint="eastAsia"/>
+        </w:rPr>
+        <w:t>The player will gain one point for hitting each brick.</w:t>
+      </w:r>
+    </w:p>
+    <w:p>
+      <w:pPr>
+        <w:pStyle w:val="a3"/>
+        <w:numPr>
+          <w:ilvl w:val="1"/>
+          <w:numId w:val="1"/>
+        </w:numPr>
+        <w:ind w:firstLineChars="0"/>
+        <w:rPr>
+          <w:rFonts w:asciiTheme="majorHAnsi" w:hAnsiTheme="majorHAnsi"/>
+        </w:rPr>
+      </w:pPr>
+      <w:r>
+        <w:rPr>
+          <w:rFonts w:asciiTheme="majorHAnsi" w:hAnsiTheme="majorHAnsi" w:hint="eastAsia"/>
+        </w:rPr>
+        <w:t xml:space="preserve">In terms of </w:t>
+      </w:r>
+      <w:r>
+        <w:rPr>
+          <w:rFonts w:asciiTheme="majorHAnsi" w:hAnsiTheme="majorHAnsi" w:hint="eastAsia"/>
+          <w:b/>
+        </w:rPr>
+        <w:t xml:space="preserve">ball </w:t>
+      </w:r>
+      <w:r>
+        <w:rPr>
+          <w:rFonts w:asciiTheme="majorHAnsi" w:hAnsiTheme="majorHAnsi" w:hint="eastAsia"/>
+          <w:b/>
+        </w:rPr>
+        <w:t>speed</w:t>
+      </w:r>
+      <w:r>
+        <w:rPr>
+          <w:rFonts w:asciiTheme="majorHAnsi" w:hAnsiTheme="majorHAnsi" w:hint="eastAsia"/>
+        </w:rPr>
+        <w:t xml:space="preserve">, </w:t>
+      </w:r>
+    </w:p>
+    <w:p>
+      <w:pPr>
+        <w:pStyle w:val="a3"/>
+        <w:numPr>
+          <w:ilvl w:val="2"/>
+          <w:numId w:val="1"/>
+        </w:numPr>
+        <w:ind w:firstLineChars="0"/>
+        <w:rPr>
+          <w:rFonts w:asciiTheme="majorHAnsi" w:hAnsiTheme="majorHAnsi"/>
+        </w:rPr>
+      </w:pPr>
+      <w:r>
+        <w:rPr>
+          <w:rFonts w:asciiTheme="majorHAnsi" w:hAnsiTheme="majorHAnsi"/>
+        </w:rPr>
+        <w:t>If</w:t>
+      </w:r>
+      <w:r>
+        <w:rPr>
+          <w:rFonts w:asciiTheme="majorHAnsi" w:hAnsiTheme="majorHAnsi" w:hint="eastAsia"/>
+        </w:rPr>
+        <w:t xml:space="preserve"> the ball hits the blue brick</w:t>
+      </w:r>
+      <w:r>
+        <w:rPr>
+          <w:rFonts w:asciiTheme="majorHAnsi" w:hAnsiTheme="majorHAnsi" w:hint="eastAsia"/>
+        </w:rPr>
+        <w:t>s</w:t>
+      </w:r>
+      <w:r>
+        <w:rPr>
+          <w:rFonts w:asciiTheme="majorHAnsi" w:hAnsiTheme="majorHAnsi" w:hint="eastAsia"/>
+        </w:rPr>
+        <w:t xml:space="preserve">, the speed is slow; </w:t>
+      </w:r>
+    </w:p>
+    <w:p>
+      <w:pPr>
+        <w:pStyle w:val="a3"/>
+        <w:numPr>
+          <w:ilvl w:val="2"/>
+          <w:numId w:val="1"/>
+        </w:numPr>
+        <w:ind w:firstLineChars="0"/>
+        <w:rPr>
+          <w:rFonts w:asciiTheme="majorHAnsi" w:hAnsiTheme="majorHAnsi"/>
+        </w:rPr>
+      </w:pPr>
+      <w:r>
+        <w:rPr>
+          <w:rFonts w:asciiTheme="majorHAnsi" w:hAnsiTheme="majorHAnsi" w:hint="eastAsia"/>
+        </w:rPr>
+        <w:t>R</w:t>
+      </w:r>
+      <w:r>
+        <w:rPr>
+          <w:rFonts w:asciiTheme="majorHAnsi" w:hAnsiTheme="majorHAnsi" w:hint="eastAsia"/>
+        </w:rPr>
+        <w:t>ed brick</w:t>
+      </w:r>
+      <w:r>
+        <w:rPr>
+          <w:rFonts w:asciiTheme="majorHAnsi" w:hAnsiTheme="majorHAnsi" w:hint="eastAsia"/>
+        </w:rPr>
+        <w:t>s</w:t>
+      </w:r>
+      <w:r>
+        <w:rPr>
+          <w:rFonts w:asciiTheme="majorHAnsi" w:hAnsiTheme="majorHAnsi" w:hint="eastAsia"/>
+        </w:rPr>
+        <w:t xml:space="preserve"> will set </w:t>
+      </w:r>
+      <w:r>
+        <w:rPr>
+          <w:rFonts w:asciiTheme="majorHAnsi" w:hAnsiTheme="majorHAnsi" w:hint="eastAsia"/>
+        </w:rPr>
+        <w:t xml:space="preserve">the speed </w:t>
+      </w:r>
+      <w:r>
+        <w:rPr>
+          <w:rFonts w:asciiTheme="majorHAnsi" w:hAnsiTheme="majorHAnsi" w:hint="eastAsia"/>
+        </w:rPr>
+        <w:t xml:space="preserve">faster than blue; </w:t>
+      </w:r>
+    </w:p>
+    <w:p>
+      <w:pPr>
+        <w:pStyle w:val="a3"/>
+        <w:numPr>
+          <w:ilvl w:val="2"/>
+          <w:numId w:val="1"/>
+        </w:numPr>
+        <w:ind w:firstLineChars="0"/>
+        <w:rPr>
+          <w:rFonts w:asciiTheme="majorHAnsi" w:hAnsiTheme="majorHAnsi"/>
+        </w:rPr>
+      </w:pPr>
+      <w:r>
+        <w:rPr>
+          <w:rFonts w:asciiTheme="majorHAnsi" w:hAnsiTheme="majorHAnsi"/>
+        </w:rPr>
+        <w:t>Yellow</w:t>
+      </w:r>
+      <w:r>
+        <w:rPr>
+          <w:rFonts w:asciiTheme="majorHAnsi" w:hAnsiTheme="majorHAnsi" w:hint="eastAsia"/>
+        </w:rPr>
+        <w:t xml:space="preserve"> brick</w:t>
+      </w:r>
+      <w:r>
+        <w:rPr>
+          <w:rFonts w:asciiTheme="majorHAnsi" w:hAnsiTheme="majorHAnsi" w:hint="eastAsia"/>
+        </w:rPr>
+        <w:t>s</w:t>
+      </w:r>
+      <w:r>
+        <w:rPr>
+          <w:rFonts w:asciiTheme="majorHAnsi" w:hAnsiTheme="majorHAnsi" w:hint="eastAsia"/>
+        </w:rPr>
+        <w:t xml:space="preserve"> will set the ball speed to </w:t>
+      </w:r>
+      <w:r>
+        <w:rPr>
+          <w:rFonts w:asciiTheme="majorHAnsi" w:hAnsiTheme="majorHAnsi" w:hint="eastAsia"/>
+        </w:rPr>
+        <w:t xml:space="preserve">the </w:t>
+      </w:r>
+      <w:r>
+        <w:rPr>
+          <w:rFonts w:asciiTheme="majorHAnsi" w:hAnsiTheme="majorHAnsi" w:hint="eastAsia"/>
+        </w:rPr>
+        <w:t>fastest.</w:t>
+      </w:r>
+    </w:p>
+    <w:p>
+      <w:pPr>
+        <w:pStyle w:val="a3"/>
+        <w:numPr>
+          <w:ilvl w:val="1"/>
+          <w:numId w:val="1"/>
+        </w:numPr>
+        <w:ind w:firstLineChars="0"/>
+        <w:rPr>
+          <w:rFonts w:asciiTheme="majorHAnsi" w:hAnsiTheme="majorHAnsi" w:hint="eastAsia"/>
+        </w:rPr>
+      </w:pPr>
+      <w:r>
+        <w:rPr>
+          <w:rFonts w:asciiTheme="majorHAnsi" w:hAnsiTheme="majorHAnsi" w:hint="eastAsia"/>
+        </w:rPr>
+        <w:t xml:space="preserve">If the ball hits the top boundary, the paddle will </w:t>
+      </w:r>
+      <w:r>
+        <w:rPr>
+          <w:rFonts w:asciiTheme="majorHAnsi" w:hAnsiTheme="majorHAnsi" w:hint="eastAsia"/>
+          <w:b/>
+        </w:rPr>
+        <w:t>shrink to half width</w:t>
+      </w:r>
+      <w:r>
+        <w:rPr>
+          <w:rFonts w:asciiTheme="majorHAnsi" w:hAnsiTheme="majorHAnsi" w:hint="eastAsia"/>
+        </w:rPr>
+        <w:t xml:space="preserve"> as original.</w:t>
+      </w:r>
+    </w:p>
+    <w:p>
+      <w:pPr>
+        <w:pStyle w:val="a3"/>
+        <w:numPr>
+          <w:ilvl w:val="1"/>
+          <w:numId w:val="1"/>
+        </w:numPr>
+        <w:ind w:firstLineChars="0"/>
+        <w:rPr>
+          <w:rFonts w:asciiTheme="majorHAnsi" w:hAnsiTheme="majorHAnsi"/>
+        </w:rPr>
+      </w:pPr>
+      <w:r>
+        <w:rPr>
+          <w:rFonts w:asciiTheme="majorHAnsi" w:hAnsiTheme="majorHAnsi" w:hint="eastAsia"/>
+        </w:rPr>
+        <w:t>If the player misses the ball</w:t>
+      </w:r>
+      <w:r>
+        <w:rPr>
+          <w:rFonts w:asciiTheme="majorHAnsi" w:hAnsiTheme="majorHAnsi" w:hint="eastAsia"/>
+        </w:rPr>
+        <w:t xml:space="preserve"> and the ball does not hit the paddle</w:t>
+      </w:r>
+      <w:r>
+        <w:rPr>
+          <w:rFonts w:asciiTheme="majorHAnsi" w:hAnsiTheme="majorHAnsi" w:hint="eastAsia"/>
+        </w:rPr>
+        <w:t>, the game will be restarted, and the score will be reset</w:t>
+      </w:r>
+      <w:r>
+        <w:rPr>
+          <w:rFonts w:asciiTheme="majorHAnsi" w:hAnsiTheme="majorHAnsi" w:hint="eastAsia"/>
+        </w:rPr>
+        <w:t xml:space="preserve"> to 0</w:t>
+      </w:r>
+      <w:r>
+        <w:rPr>
+          <w:rFonts w:asciiTheme="majorHAnsi" w:hAnsiTheme="majorHAnsi" w:hint="eastAsia"/>
+        </w:rPr>
+        <w:t>.</w:t>
+      </w:r>
+    </w:p>
+    <w:p>
+      <w:pPr>
+        <w:pStyle w:val="a3"/>
+        <w:ind w:left="960" w:firstLineChars="0" w:firstLine="0"/>
+        <w:rPr>
+          <w:rFonts w:asciiTheme="majorHAnsi" w:hAnsiTheme="majorHAnsi"/>
+        </w:rPr>
+      </w:pPr>
+    </w:p>
+    <w:p>
+      <w:pPr>
+        <w:pStyle w:val="a3"/>
+        <w:numPr>
+          <w:ilvl w:val="0"/>
+          <w:numId w:val="3"/>
+        </w:numPr>
+        <w:ind w:firstLineChars="0"/>
+        <w:rPr>
+          <w:rFonts w:asciiTheme="majorHAnsi" w:hAnsiTheme="majorHAnsi"/>
+          <w:b/>
+        </w:rPr>
+      </w:pPr>
+      <w:r>
+        <w:rPr>
+          <w:rFonts w:asciiTheme="majorHAnsi" w:hAnsiTheme="majorHAnsi" w:hint="eastAsia"/>
+          <w:b/>
+        </w:rPr>
+        <w:t>Objects</w:t>
+      </w:r>
+      <w:r>
+        <w:rPr>
+          <w:rFonts w:asciiTheme="majorHAnsi" w:hAnsiTheme="majorHAnsi" w:hint="eastAsia"/>
+          <w:b/>
+        </w:rPr>
+        <w:t xml:space="preserve"> </w:t>
+      </w:r>
+      <w:r>
+        <w:rPr>
+          <w:rFonts w:asciiTheme="majorHAnsi" w:hAnsiTheme="majorHAnsi"/>
+          <w:b/>
+        </w:rPr>
+        <w:t>–</w:t>
+      </w:r>
+      <w:r>
+        <w:rPr>
+          <w:rFonts w:asciiTheme="majorHAnsi" w:hAnsiTheme="majorHAnsi" w:hint="eastAsia"/>
+          <w:b/>
+        </w:rPr>
+        <w:t xml:space="preserve"> No pictures are</w:t>
       </w:r>
       <w:bookmarkStart w:id="0" w:name="_GoBack"/>
       <w:bookmarkEnd w:id="0"/>
-    </w:p>
-    <w:p>
-      <w:pPr>
-        <w:rPr>
-          <w:rFonts w:asciiTheme="majorHAnsi" w:hAnsiTheme="majorHAnsi"/>
-        </w:rPr>
-      </w:pPr>
-    </w:p>
-    <w:p>
-      <w:pPr>
-        <w:pStyle w:val="a3"/>
-        <w:numPr>
-          <w:ilvl w:val="0"/>
-          <w:numId w:val="1"/>
-        </w:numPr>
-        <w:ind w:firstLineChars="0"/>
-        <w:rPr>
-          <w:rFonts w:asciiTheme="majorHAnsi" w:hAnsiTheme="majorHAnsi"/>
+      <w:r>
+        <w:rPr>
+          <w:rFonts w:asciiTheme="majorHAnsi" w:hAnsiTheme="majorHAnsi" w:hint="eastAsia"/>
           <w:b/>
-          <w:u w:val="single"/>
-        </w:rPr>
-      </w:pPr>
-      <w:r>
-        <w:rPr>
-          <w:rFonts w:asciiTheme="majorHAnsi" w:hAnsiTheme="majorHAnsi" w:hint="eastAsia"/>
-          <w:b/>
-          <w:u w:val="single"/>
-        </w:rPr>
-        <w:t xml:space="preserve">Location of source files </w:t>
-      </w:r>
-    </w:p>
-    <w:p>
-      <w:pPr>
-        <w:pStyle w:val="a3"/>
-        <w:numPr>
-          <w:ilvl w:val="0"/>
-          <w:numId w:val="2"/>
-        </w:numPr>
-        <w:ind w:firstLineChars="0"/>
-        <w:rPr>
-          <w:rFonts w:asciiTheme="majorHAnsi" w:hAnsiTheme="majorHAnsi" w:hint="eastAsia"/>
-        </w:rPr>
-      </w:pPr>
-      <w:r>
-        <w:rPr>
-          <w:rFonts w:asciiTheme="majorHAnsi" w:hAnsiTheme="majorHAnsi" w:hint="eastAsia"/>
-        </w:rPr>
-        <w:t>/var/www/html/csc309/index.html</w:t>
-      </w:r>
-    </w:p>
-    <w:p>
-      <w:pPr>
-        <w:pStyle w:val="a3"/>
-        <w:numPr>
-          <w:ilvl w:val="0"/>
-          <w:numId w:val="2"/>
-        </w:numPr>
-        <w:ind w:firstLineChars="0"/>
-        <w:rPr>
-          <w:rFonts w:asciiTheme="majorHAnsi" w:hAnsiTheme="majorHAnsi"/>
-        </w:rPr>
-      </w:pPr>
-      <w:r>
-        <w:rPr>
-          <w:rFonts w:asciiTheme="majorHAnsi" w:hAnsiTheme="majorHAnsi" w:hint="eastAsia"/>
-        </w:rPr>
-        <w:t>/var/www/html/csc309/style.css</w:t>
-      </w:r>
-    </w:p>
-    <w:p>
-      <w:pPr>
-        <w:pStyle w:val="a3"/>
-        <w:numPr>
-          <w:ilvl w:val="0"/>
-          <w:numId w:val="2"/>
-        </w:numPr>
-        <w:ind w:firstLineChars="0"/>
-        <w:rPr>
-          <w:rFonts w:asciiTheme="majorHAnsi" w:hAnsiTheme="majorHAnsi"/>
-        </w:rPr>
-      </w:pPr>
-      <w:r>
-        <w:rPr>
-          <w:rFonts w:asciiTheme="majorHAnsi" w:hAnsiTheme="majorHAnsi" w:hint="eastAsia"/>
-        </w:rPr>
-        <w:t>/var/www/html/csc309/breakout.js</w:t>
-      </w:r>
-    </w:p>
-    <w:p>
-      <w:pPr>
-        <w:pStyle w:val="a3"/>
-        <w:ind w:left="960" w:firstLineChars="0" w:firstLine="0"/>
-        <w:rPr>
-          <w:rFonts w:asciiTheme="majorHAnsi" w:hAnsiTheme="majorHAnsi"/>
-        </w:rPr>
-      </w:pPr>
-    </w:p>
-    <w:p>
-      <w:pPr>
-        <w:pStyle w:val="a3"/>
-        <w:numPr>
-          <w:ilvl w:val="0"/>
-          <w:numId w:val="1"/>
-        </w:numPr>
-        <w:ind w:firstLineChars="0"/>
-        <w:rPr>
-          <w:rFonts w:asciiTheme="majorHAnsi" w:hAnsiTheme="majorHAnsi"/>
-          <w:b/>
-          <w:u w:val="single"/>
-        </w:rPr>
-      </w:pPr>
-      <w:r>
-        <w:rPr>
-          <w:rFonts w:asciiTheme="majorHAnsi" w:hAnsiTheme="majorHAnsi" w:hint="eastAsia"/>
-          <w:b/>
-          <w:u w:val="single"/>
-        </w:rPr>
-        <w:t>Browser Information</w:t>
-      </w:r>
-    </w:p>
-    <w:p>
-      <w:pPr>
-        <w:pStyle w:val="a3"/>
-        <w:numPr>
-          <w:ilvl w:val="0"/>
-          <w:numId w:val="3"/>
-        </w:numPr>
-        <w:ind w:firstLineChars="0"/>
-        <w:rPr>
-          <w:rFonts w:asciiTheme="majorHAnsi" w:hAnsiTheme="majorHAnsi"/>
-        </w:rPr>
-      </w:pPr>
-      <w:r>
-        <w:rPr>
-          <w:rFonts w:asciiTheme="majorHAnsi" w:hAnsiTheme="majorHAnsi" w:hint="eastAsia"/>
-        </w:rPr>
-        <w:t xml:space="preserve">Up-to-date </w:t>
-      </w:r>
-      <w:r>
-        <w:rPr>
-          <w:rFonts w:asciiTheme="majorHAnsi" w:hAnsiTheme="majorHAnsi" w:hint="eastAsia"/>
-        </w:rPr>
-        <w:t>Apple Safari or Google Chrome</w:t>
-      </w:r>
-    </w:p>
-    <w:p>
-      <w:pPr>
-        <w:pStyle w:val="a3"/>
-        <w:ind w:left="960" w:firstLineChars="0" w:firstLine="0"/>
-        <w:rPr>
-          <w:rFonts w:asciiTheme="majorHAnsi" w:hAnsiTheme="majorHAnsi"/>
-        </w:rPr>
-      </w:pPr>
-    </w:p>
-    <w:p>
-      <w:pPr>
-        <w:pStyle w:val="a3"/>
-        <w:numPr>
-          <w:ilvl w:val="0"/>
-          <w:numId w:val="1"/>
-        </w:numPr>
-        <w:ind w:firstLineChars="0"/>
-        <w:rPr>
-          <w:rFonts w:asciiTheme="majorHAnsi" w:hAnsiTheme="majorHAnsi"/>
-          <w:b/>
-          <w:u w:val="single"/>
-        </w:rPr>
-      </w:pPr>
-      <w:r>
-        <w:rPr>
-          <w:rFonts w:asciiTheme="majorHAnsi" w:hAnsiTheme="majorHAnsi" w:hint="eastAsia"/>
-          <w:b/>
-          <w:u w:val="single"/>
-        </w:rPr>
-        <w:t>Documentation</w:t>
-      </w:r>
-    </w:p>
-    <w:p>
-      <w:pPr>
-        <w:pStyle w:val="a3"/>
-        <w:ind w:left="480" w:firstLineChars="0" w:firstLine="0"/>
-        <w:rPr>
-          <w:rFonts w:asciiTheme="majorHAnsi" w:hAnsiTheme="majorHAnsi"/>
-        </w:rPr>
-      </w:pPr>
-    </w:p>
-    <w:p>
-      <w:pPr>
-        <w:pStyle w:val="a3"/>
-        <w:numPr>
-          <w:ilvl w:val="0"/>
-          <w:numId w:val="3"/>
-        </w:numPr>
-        <w:ind w:firstLineChars="0"/>
-        <w:rPr>
-          <w:rFonts w:asciiTheme="majorHAnsi" w:hAnsiTheme="majorHAnsi"/>
-          <w:b/>
-        </w:rPr>
-      </w:pPr>
-      <w:r>
-        <w:rPr>
-          <w:rFonts w:asciiTheme="majorHAnsi" w:hAnsiTheme="majorHAnsi" w:hint="eastAsia"/>
-          <w:b/>
-        </w:rPr>
-        <w:t>Introduction</w:t>
-      </w:r>
-    </w:p>
-    <w:p>
-      <w:pPr>
-        <w:pStyle w:val="a3"/>
-        <w:numPr>
-          <w:ilvl w:val="1"/>
-          <w:numId w:val="1"/>
-        </w:numPr>
-        <w:ind w:firstLineChars="0"/>
-        <w:rPr>
-          <w:rFonts w:asciiTheme="majorHAnsi" w:hAnsiTheme="majorHAnsi"/>
-        </w:rPr>
-      </w:pPr>
-      <w:r>
-        <w:rPr>
-          <w:rFonts w:asciiTheme="majorHAnsi" w:hAnsiTheme="majorHAnsi" w:hint="eastAsia"/>
-        </w:rPr>
-        <w:t>Click on the canvas to start the game. The ball will start to move after click.</w:t>
-      </w:r>
-    </w:p>
-    <w:p>
-      <w:pPr>
-        <w:pStyle w:val="a3"/>
-        <w:numPr>
-          <w:ilvl w:val="1"/>
-          <w:numId w:val="1"/>
-        </w:numPr>
-        <w:ind w:firstLineChars="0"/>
-        <w:rPr>
-          <w:rFonts w:asciiTheme="majorHAnsi" w:hAnsiTheme="majorHAnsi"/>
-        </w:rPr>
-      </w:pPr>
-      <w:r>
-        <w:rPr>
-          <w:rFonts w:asciiTheme="majorHAnsi" w:hAnsiTheme="majorHAnsi" w:hint="eastAsia"/>
-        </w:rPr>
-        <w:t>Move the mouse to control the paddle, in order to hit the ball.</w:t>
-      </w:r>
-    </w:p>
-    <w:p>
-      <w:pPr>
-        <w:pStyle w:val="a3"/>
-        <w:numPr>
-          <w:ilvl w:val="1"/>
-          <w:numId w:val="1"/>
-        </w:numPr>
-        <w:ind w:firstLineChars="0"/>
-        <w:rPr>
-          <w:rFonts w:asciiTheme="majorHAnsi" w:hAnsiTheme="majorHAnsi"/>
-        </w:rPr>
-      </w:pPr>
-      <w:r>
-        <w:rPr>
-          <w:rFonts w:asciiTheme="majorHAnsi" w:hAnsiTheme="majorHAnsi" w:hint="eastAsia"/>
-        </w:rPr>
-        <w:t>The player will gain one point for hitting each brick.</w:t>
-      </w:r>
-    </w:p>
-    <w:p>
-      <w:pPr>
-        <w:pStyle w:val="a3"/>
-        <w:numPr>
-          <w:ilvl w:val="1"/>
-          <w:numId w:val="1"/>
-        </w:numPr>
-        <w:ind w:firstLineChars="0"/>
-        <w:rPr>
-          <w:rFonts w:asciiTheme="majorHAnsi" w:hAnsiTheme="majorHAnsi"/>
-        </w:rPr>
-      </w:pPr>
-      <w:r>
-        <w:rPr>
-          <w:rFonts w:asciiTheme="majorHAnsi" w:hAnsiTheme="majorHAnsi" w:hint="eastAsia"/>
-        </w:rPr>
-        <w:t xml:space="preserve">In terms of </w:t>
-      </w:r>
-      <w:r>
-        <w:rPr>
-          <w:rFonts w:asciiTheme="majorHAnsi" w:hAnsiTheme="majorHAnsi" w:hint="eastAsia"/>
-        </w:rPr>
-        <w:t xml:space="preserve">ball </w:t>
-      </w:r>
-      <w:r>
-        <w:rPr>
-          <w:rFonts w:asciiTheme="majorHAnsi" w:hAnsiTheme="majorHAnsi" w:hint="eastAsia"/>
-        </w:rPr>
-        <w:t xml:space="preserve">speed, </w:t>
-      </w:r>
-    </w:p>
-    <w:p>
-      <w:pPr>
-        <w:pStyle w:val="a3"/>
-        <w:numPr>
-          <w:ilvl w:val="2"/>
-          <w:numId w:val="1"/>
-        </w:numPr>
-        <w:ind w:firstLineChars="0"/>
-        <w:rPr>
-          <w:rFonts w:asciiTheme="majorHAnsi" w:hAnsiTheme="majorHAnsi"/>
-        </w:rPr>
-      </w:pPr>
-      <w:r>
-        <w:rPr>
-          <w:rFonts w:asciiTheme="majorHAnsi" w:hAnsiTheme="majorHAnsi"/>
-        </w:rPr>
-        <w:t>If</w:t>
-      </w:r>
-      <w:r>
-        <w:rPr>
-          <w:rFonts w:asciiTheme="majorHAnsi" w:hAnsiTheme="majorHAnsi" w:hint="eastAsia"/>
-        </w:rPr>
-        <w:t xml:space="preserve"> the ball hits the blue brick</w:t>
-      </w:r>
-      <w:r>
-        <w:rPr>
-          <w:rFonts w:asciiTheme="majorHAnsi" w:hAnsiTheme="majorHAnsi" w:hint="eastAsia"/>
-        </w:rPr>
-        <w:t>s</w:t>
-      </w:r>
-      <w:r>
-        <w:rPr>
-          <w:rFonts w:asciiTheme="majorHAnsi" w:hAnsiTheme="majorHAnsi" w:hint="eastAsia"/>
-        </w:rPr>
-        <w:t xml:space="preserve">, the speed is slow; </w:t>
-      </w:r>
-    </w:p>
-    <w:p>
-      <w:pPr>
-        <w:pStyle w:val="a3"/>
-        <w:numPr>
-          <w:ilvl w:val="2"/>
-          <w:numId w:val="1"/>
-        </w:numPr>
-        <w:ind w:firstLineChars="0"/>
-        <w:rPr>
-          <w:rFonts w:asciiTheme="majorHAnsi" w:hAnsiTheme="majorHAnsi"/>
-        </w:rPr>
-      </w:pPr>
-      <w:r>
-        <w:rPr>
-          <w:rFonts w:asciiTheme="majorHAnsi" w:hAnsiTheme="majorHAnsi" w:hint="eastAsia"/>
-        </w:rPr>
-        <w:t>R</w:t>
-      </w:r>
-      <w:r>
-        <w:rPr>
-          <w:rFonts w:asciiTheme="majorHAnsi" w:hAnsiTheme="majorHAnsi" w:hint="eastAsia"/>
-        </w:rPr>
-        <w:t>ed brick</w:t>
-      </w:r>
-      <w:r>
-        <w:rPr>
-          <w:rFonts w:asciiTheme="majorHAnsi" w:hAnsiTheme="majorHAnsi" w:hint="eastAsia"/>
-        </w:rPr>
-        <w:t>s</w:t>
-      </w:r>
-      <w:r>
-        <w:rPr>
-          <w:rFonts w:asciiTheme="majorHAnsi" w:hAnsiTheme="majorHAnsi" w:hint="eastAsia"/>
-        </w:rPr>
-        <w:t xml:space="preserve"> will set </w:t>
-      </w:r>
-      <w:r>
-        <w:rPr>
-          <w:rFonts w:asciiTheme="majorHAnsi" w:hAnsiTheme="majorHAnsi" w:hint="eastAsia"/>
-        </w:rPr>
-        <w:t xml:space="preserve">the speed </w:t>
-      </w:r>
-      <w:r>
-        <w:rPr>
-          <w:rFonts w:asciiTheme="majorHAnsi" w:hAnsiTheme="majorHAnsi" w:hint="eastAsia"/>
-        </w:rPr>
-        <w:t xml:space="preserve">faster than blue; </w:t>
-      </w:r>
-    </w:p>
-    <w:p>
-      <w:pPr>
-        <w:pStyle w:val="a3"/>
-        <w:numPr>
-          <w:ilvl w:val="2"/>
-          <w:numId w:val="1"/>
-        </w:numPr>
-        <w:ind w:firstLineChars="0"/>
-        <w:rPr>
-          <w:rFonts w:asciiTheme="majorHAnsi" w:hAnsiTheme="majorHAnsi"/>
-        </w:rPr>
-      </w:pPr>
-      <w:r>
-        <w:rPr>
-          <w:rFonts w:asciiTheme="majorHAnsi" w:hAnsiTheme="majorHAnsi"/>
-        </w:rPr>
-        <w:t>Yellow</w:t>
-      </w:r>
-      <w:r>
-        <w:rPr>
-          <w:rFonts w:asciiTheme="majorHAnsi" w:hAnsiTheme="majorHAnsi" w:hint="eastAsia"/>
-        </w:rPr>
-        <w:t xml:space="preserve"> brick</w:t>
-      </w:r>
-      <w:r>
-        <w:rPr>
-          <w:rFonts w:asciiTheme="majorHAnsi" w:hAnsiTheme="majorHAnsi" w:hint="eastAsia"/>
-        </w:rPr>
-        <w:t>s</w:t>
-      </w:r>
-      <w:r>
-        <w:rPr>
-          <w:rFonts w:asciiTheme="majorHAnsi" w:hAnsiTheme="majorHAnsi" w:hint="eastAsia"/>
-        </w:rPr>
-        <w:t xml:space="preserve"> will set the ball speed to </w:t>
-      </w:r>
-      <w:r>
-        <w:rPr>
-          <w:rFonts w:asciiTheme="majorHAnsi" w:hAnsiTheme="majorHAnsi" w:hint="eastAsia"/>
-        </w:rPr>
-        <w:t xml:space="preserve">the </w:t>
-      </w:r>
-      <w:r>
-        <w:rPr>
-          <w:rFonts w:asciiTheme="majorHAnsi" w:hAnsiTheme="majorHAnsi" w:hint="eastAsia"/>
-        </w:rPr>
-        <w:t>fastest.</w:t>
-      </w:r>
-    </w:p>
-    <w:p>
-      <w:pPr>
-        <w:pStyle w:val="a3"/>
-        <w:numPr>
-          <w:ilvl w:val="1"/>
-          <w:numId w:val="1"/>
-        </w:numPr>
-        <w:ind w:firstLineChars="0"/>
-        <w:rPr>
-          <w:rFonts w:asciiTheme="majorHAnsi" w:hAnsiTheme="majorHAnsi"/>
-        </w:rPr>
-      </w:pPr>
-      <w:r>
-        <w:rPr>
-          <w:rFonts w:asciiTheme="majorHAnsi" w:hAnsiTheme="majorHAnsi" w:hint="eastAsia"/>
-        </w:rPr>
-        <w:t>If the player misses the ball</w:t>
-      </w:r>
-      <w:r>
-        <w:rPr>
-          <w:rFonts w:asciiTheme="majorHAnsi" w:hAnsiTheme="majorHAnsi" w:hint="eastAsia"/>
-        </w:rPr>
-        <w:t xml:space="preserve"> and the ball does not hit the paddle</w:t>
-      </w:r>
-      <w:r>
-        <w:rPr>
-          <w:rFonts w:asciiTheme="majorHAnsi" w:hAnsiTheme="majorHAnsi" w:hint="eastAsia"/>
-        </w:rPr>
-        <w:t>, the game will be restarted, and the score will be reset</w:t>
-      </w:r>
-      <w:r>
-        <w:rPr>
-          <w:rFonts w:asciiTheme="majorHAnsi" w:hAnsiTheme="majorHAnsi" w:hint="eastAsia"/>
-        </w:rPr>
-        <w:t xml:space="preserve"> to 0</w:t>
-      </w:r>
-      <w:r>
-        <w:rPr>
-          <w:rFonts w:asciiTheme="majorHAnsi" w:hAnsiTheme="majorHAnsi" w:hint="eastAsia"/>
-        </w:rPr>
-        <w:t>.</w:t>
-      </w:r>
-    </w:p>
-    <w:p>
-      <w:pPr>
-        <w:pStyle w:val="a3"/>
-        <w:ind w:left="960" w:firstLineChars="0" w:firstLine="0"/>
-        <w:rPr>
-          <w:rFonts w:asciiTheme="majorHAnsi" w:hAnsiTheme="majorHAnsi"/>
-        </w:rPr>
-      </w:pPr>
-    </w:p>
-    <w:p>
-      <w:pPr>
-        <w:pStyle w:val="a3"/>
-        <w:numPr>
-          <w:ilvl w:val="0"/>
-          <w:numId w:val="3"/>
-        </w:numPr>
-        <w:ind w:firstLineChars="0"/>
-        <w:rPr>
-          <w:rFonts w:asciiTheme="majorHAnsi" w:hAnsiTheme="majorHAnsi"/>
-          <w:b/>
-        </w:rPr>
-      </w:pPr>
-      <w:r>
-        <w:rPr>
-          <w:rFonts w:asciiTheme="majorHAnsi" w:hAnsiTheme="majorHAnsi" w:hint="eastAsia"/>
-          <w:b/>
-        </w:rPr>
-        <w:t>Objects</w:t>
-      </w:r>
-      <w:r>
-        <w:rPr>
-          <w:rFonts w:asciiTheme="majorHAnsi" w:hAnsiTheme="majorHAnsi" w:hint="eastAsia"/>
-          <w:b/>
-        </w:rPr>
-        <w:t xml:space="preserve"> </w:t>
-      </w:r>
-      <w:r>
-        <w:rPr>
-          <w:rFonts w:asciiTheme="majorHAnsi" w:hAnsiTheme="majorHAnsi"/>
-          <w:b/>
-        </w:rPr>
-        <w:t>–</w:t>
-      </w:r>
-      <w:r>
-        <w:rPr>
-          <w:rFonts w:asciiTheme="majorHAnsi" w:hAnsiTheme="majorHAnsi" w:hint="eastAsia"/>
-          <w:b/>
-        </w:rPr>
-        <w:t xml:space="preserve"> No pictures are used, all objects are drawn in the canvas.</w:t>
+        </w:rPr>
+        <w:t xml:space="preserve"> used, all objects are drawn in the canvas.</w:t>
       </w:r>
     </w:p>
     <w:p>
@@ -735,7 +826,91 @@
         <w:rPr>
           <w:rFonts w:asciiTheme="majorHAnsi" w:hAnsiTheme="majorHAnsi" w:hint="eastAsia"/>
         </w:rPr>
-        <w:t>Prototype functions of hitPaddle, hitTopBoundary, hitLeftBoundary, hitRightBoudary, hitBricks, hitGameOver, draw, etc.</w:t>
+        <w:t xml:space="preserve">Prototype functions of </w:t>
+      </w:r>
+      <w:proofErr w:type="spellStart"/>
+      <w:r>
+        <w:rPr>
+          <w:rFonts w:asciiTheme="majorHAnsi" w:hAnsiTheme="majorHAnsi" w:hint="eastAsia"/>
+        </w:rPr>
+        <w:t>hitPaddle</w:t>
+      </w:r>
+      <w:proofErr w:type="spellEnd"/>
+      <w:r>
+        <w:rPr>
+          <w:rFonts w:asciiTheme="majorHAnsi" w:hAnsiTheme="majorHAnsi" w:hint="eastAsia"/>
+        </w:rPr>
+        <w:t xml:space="preserve">, </w:t>
+      </w:r>
+      <w:proofErr w:type="spellStart"/>
+      <w:r>
+        <w:rPr>
+          <w:rFonts w:asciiTheme="majorHAnsi" w:hAnsiTheme="majorHAnsi" w:hint="eastAsia"/>
+        </w:rPr>
+        <w:t>hitTopBoundary</w:t>
+      </w:r>
+      <w:proofErr w:type="spellEnd"/>
+      <w:r>
+        <w:rPr>
+          <w:rFonts w:asciiTheme="majorHAnsi" w:hAnsiTheme="majorHAnsi" w:hint="eastAsia"/>
+        </w:rPr>
+        <w:t xml:space="preserve">, </w:t>
+      </w:r>
+      <w:proofErr w:type="spellStart"/>
+      <w:r>
+        <w:rPr>
+          <w:rFonts w:asciiTheme="majorHAnsi" w:hAnsiTheme="majorHAnsi" w:hint="eastAsia"/>
+        </w:rPr>
+        <w:t>hitLeftBoundary</w:t>
+      </w:r>
+      <w:proofErr w:type="spellEnd"/>
+      <w:r>
+        <w:rPr>
+          <w:rFonts w:asciiTheme="majorHAnsi" w:hAnsiTheme="majorHAnsi" w:hint="eastAsia"/>
+        </w:rPr>
+        <w:t xml:space="preserve">, </w:t>
+      </w:r>
+      <w:proofErr w:type="spellStart"/>
+      <w:r>
+        <w:rPr>
+          <w:rFonts w:asciiTheme="majorHAnsi" w:hAnsiTheme="majorHAnsi" w:hint="eastAsia"/>
+        </w:rPr>
+        <w:t>hitRightBoudary</w:t>
+      </w:r>
+      <w:proofErr w:type="spellEnd"/>
+      <w:r>
+        <w:rPr>
+          <w:rFonts w:asciiTheme="majorHAnsi" w:hAnsiTheme="majorHAnsi" w:hint="eastAsia"/>
+        </w:rPr>
+        <w:t xml:space="preserve">, </w:t>
+      </w:r>
+      <w:proofErr w:type="spellStart"/>
+      <w:r>
+        <w:rPr>
+          <w:rFonts w:asciiTheme="majorHAnsi" w:hAnsiTheme="majorHAnsi" w:hint="eastAsia"/>
+        </w:rPr>
+        <w:t>hitBricks</w:t>
+      </w:r>
+      <w:proofErr w:type="spellEnd"/>
+      <w:r>
+        <w:rPr>
+          <w:rFonts w:asciiTheme="majorHAnsi" w:hAnsiTheme="majorHAnsi" w:hint="eastAsia"/>
+        </w:rPr>
+        <w:t xml:space="preserve">, </w:t>
+      </w:r>
+      <w:proofErr w:type="spellStart"/>
+      <w:r>
+        <w:rPr>
+          <w:rFonts w:asciiTheme="majorHAnsi" w:hAnsiTheme="majorHAnsi" w:hint="eastAsia"/>
+        </w:rPr>
+        <w:t>hitGameOver</w:t>
+      </w:r>
+      <w:proofErr w:type="spellEnd"/>
+      <w:r>
+        <w:rPr>
+          <w:rFonts w:asciiTheme="majorHAnsi" w:hAnsiTheme="majorHAnsi" w:hint="eastAsia"/>
+        </w:rPr>
+        <w:t>, draw, etc.</w:t>
       </w:r>
     </w:p>
     <w:p>
@@ -880,7 +1055,21 @@
         <w:rPr>
           <w:rFonts w:asciiTheme="majorHAnsi" w:hAnsiTheme="majorHAnsi" w:hint="eastAsia"/>
         </w:rPr>
-        <w:t>Prototype functions of ballHitBrick, draw, etc.</w:t>
+        <w:t xml:space="preserve">Prototype functions of </w:t>
+      </w:r>
+      <w:proofErr w:type="spellStart"/>
+      <w:r>
+        <w:rPr>
+          <w:rFonts w:asciiTheme="majorHAnsi" w:hAnsiTheme="majorHAnsi" w:hint="eastAsia"/>
+        </w:rPr>
+        <w:t>ballHitBrick</w:t>
+      </w:r>
+      <w:proofErr w:type="spellEnd"/>
+      <w:r>
+        <w:rPr>
+          <w:rFonts w:asciiTheme="majorHAnsi" w:hAnsiTheme="majorHAnsi" w:hint="eastAsia"/>
+        </w:rPr>
+        <w:t>, draw, etc.</w:t>
       </w:r>
     </w:p>
     <w:p>
@@ -971,6 +1160,8 @@
         </w:rPr>
         <w:t xml:space="preserve"> of </w:t>
       </w:r>
+      <w:proofErr w:type="spellStart"/>
+      <w:proofErr w:type="gramStart"/>
       <w:r>
         <w:rPr>
           <w:rFonts w:asciiTheme="majorHAnsi" w:hAnsiTheme="majorHAnsi" w:hint="eastAsia"/>
@@ -981,7 +1172,21 @@
         <w:rPr>
           <w:rFonts w:asciiTheme="majorHAnsi" w:hAnsiTheme="majorHAnsi" w:hint="eastAsia"/>
         </w:rPr>
-        <w:t>oint, reset and draw.</w:t>
+        <w:t>oint</w:t>
+      </w:r>
+      <w:proofErr w:type="spellEnd"/>
+      <w:r>
+        <w:rPr>
+          <w:rFonts w:asciiTheme="majorHAnsi" w:hAnsiTheme="majorHAnsi" w:hint="eastAsia"/>
+        </w:rPr>
+        <w:t>,</w:t>
+      </w:r>
+      <w:proofErr w:type="gramEnd"/>
+      <w:r>
+        <w:rPr>
+          <w:rFonts w:asciiTheme="majorHAnsi" w:hAnsiTheme="majorHAnsi" w:hint="eastAsia"/>
+        </w:rPr>
+        <w:t xml:space="preserve"> reset and draw.</w:t>
       </w:r>
     </w:p>
     <w:p>
@@ -993,9 +1198,9 @@
     </w:p>
     <w:sectPr>
       <w:pgSz w:w="11900" w:h="16840"/>
-      <w:pgMar w:top="1440" w:right="1800" w:bottom="1440" w:left="1800" w:header="851" w:footer="992" w:gutter="0"/>
+      <w:pgMar w:top="720" w:right="720" w:bottom="720" w:left="720" w:header="851" w:footer="992" w:gutter="0"/>
       <w:cols w:space="425"/>
-      <w:docGrid w:type="lines" w:linePitch="312"/>
+      <w:docGrid w:type="lines" w:linePitch="326"/>
     </w:sectPr>
   </w:body>
 </w:document>

</xml_diff>

<commit_message>
update the new ami
</commit_message>
<xml_diff>
--- a/README.docx
+++ b/README.docx
@@ -61,23 +61,29 @@
         </w:numPr>
         <w:ind w:firstLineChars="0"/>
         <w:rPr>
-          <w:rFonts w:asciiTheme="majorHAnsi" w:hAnsiTheme="majorHAnsi"/>
-        </w:rPr>
-      </w:pPr>
-      <w:proofErr w:type="gramStart"/>
+          <w:rFonts w:asciiTheme="majorHAnsi" w:hAnsiTheme="majorHAnsi" w:hint="eastAsia"/>
+        </w:rPr>
+      </w:pPr>
       <w:r>
         <w:rPr>
           <w:rFonts w:asciiTheme="majorHAnsi" w:hAnsiTheme="majorHAnsi"/>
         </w:rPr>
         <w:t>ami</w:t>
       </w:r>
-      <w:proofErr w:type="gramEnd"/>
-      <w:r>
-        <w:rPr>
-          <w:rFonts w:asciiTheme="majorHAnsi" w:hAnsiTheme="majorHAnsi" w:hint="eastAsia"/>
-        </w:rPr>
-        <w:t>-7ce86d14</w:t>
-      </w:r>
+      <w:r>
+        <w:rPr>
+          <w:rFonts w:asciiTheme="majorHAnsi" w:hAnsiTheme="majorHAnsi" w:hint="eastAsia"/>
+        </w:rPr>
+        <w:t>-</w:t>
+      </w:r>
+      <w:r>
+        <w:rPr>
+          <w:rFonts w:asciiTheme="majorHAnsi" w:hAnsiTheme="majorHAnsi" w:hint="eastAsia"/>
+        </w:rPr>
+        <w:t>140e8b7c</w:t>
+      </w:r>
+      <w:bookmarkStart w:id="0" w:name="_GoBack"/>
+      <w:bookmarkEnd w:id="0"/>
     </w:p>
     <w:p>
       <w:pPr>
@@ -125,21 +131,7 @@
         <w:rPr>
           <w:rFonts w:asciiTheme="majorHAnsi" w:hAnsiTheme="majorHAnsi" w:hint="eastAsia"/>
         </w:rPr>
-        <w:t>/</w:t>
-      </w:r>
-      <w:proofErr w:type="spellStart"/>
-      <w:r>
-        <w:rPr>
-          <w:rFonts w:asciiTheme="majorHAnsi" w:hAnsiTheme="majorHAnsi" w:hint="eastAsia"/>
-        </w:rPr>
-        <w:t>var</w:t>
-      </w:r>
-      <w:proofErr w:type="spellEnd"/>
-      <w:r>
-        <w:rPr>
-          <w:rFonts w:asciiTheme="majorHAnsi" w:hAnsiTheme="majorHAnsi" w:hint="eastAsia"/>
-        </w:rPr>
-        <w:t>/www/html/csc309/index.html</w:t>
+        <w:t>/var/www/html/csc309/index.html</w:t>
       </w:r>
     </w:p>
     <w:p>
@@ -158,21 +150,7 @@
         <w:rPr>
           <w:rFonts w:asciiTheme="majorHAnsi" w:hAnsiTheme="majorHAnsi" w:hint="eastAsia"/>
         </w:rPr>
-        <w:t>/</w:t>
-      </w:r>
-      <w:proofErr w:type="spellStart"/>
-      <w:r>
-        <w:rPr>
-          <w:rFonts w:asciiTheme="majorHAnsi" w:hAnsiTheme="majorHAnsi" w:hint="eastAsia"/>
-        </w:rPr>
-        <w:t>var</w:t>
-      </w:r>
-      <w:proofErr w:type="spellEnd"/>
-      <w:r>
-        <w:rPr>
-          <w:rFonts w:asciiTheme="majorHAnsi" w:hAnsiTheme="majorHAnsi" w:hint="eastAsia"/>
-        </w:rPr>
-        <w:t>/www/html/csc309/style.css</w:t>
+        <w:t>/var/www/html/csc309/style.css</w:t>
       </w:r>
     </w:p>
     <w:p>
@@ -191,21 +169,7 @@
         <w:rPr>
           <w:rFonts w:asciiTheme="majorHAnsi" w:hAnsiTheme="majorHAnsi" w:hint="eastAsia"/>
         </w:rPr>
-        <w:t>/</w:t>
-      </w:r>
-      <w:proofErr w:type="spellStart"/>
-      <w:r>
-        <w:rPr>
-          <w:rFonts w:asciiTheme="majorHAnsi" w:hAnsiTheme="majorHAnsi" w:hint="eastAsia"/>
-        </w:rPr>
-        <w:t>var</w:t>
-      </w:r>
-      <w:proofErr w:type="spellEnd"/>
-      <w:r>
-        <w:rPr>
-          <w:rFonts w:asciiTheme="majorHAnsi" w:hAnsiTheme="majorHAnsi" w:hint="eastAsia"/>
-        </w:rPr>
-        <w:t>/www/html/csc309/breakout.js</w:t>
+        <w:t>/var/www/html/csc309/breakout.js</w:t>
       </w:r>
     </w:p>
     <w:p>
@@ -567,7 +531,7 @@
         </w:numPr>
         <w:ind w:firstLineChars="0"/>
         <w:rPr>
-          <w:rFonts w:asciiTheme="majorHAnsi" w:hAnsiTheme="majorHAnsi" w:hint="eastAsia"/>
+          <w:rFonts w:asciiTheme="majorHAnsi" w:hAnsiTheme="majorHAnsi"/>
         </w:rPr>
       </w:pPr>
       <w:r>
@@ -681,16 +645,7 @@
           <w:rFonts w:asciiTheme="majorHAnsi" w:hAnsiTheme="majorHAnsi" w:hint="eastAsia"/>
           <w:b/>
         </w:rPr>
-        <w:t xml:space="preserve"> No pictures are</w:t>
-      </w:r>
-      <w:bookmarkStart w:id="0" w:name="_GoBack"/>
-      <w:bookmarkEnd w:id="0"/>
-      <w:r>
-        <w:rPr>
-          <w:rFonts w:asciiTheme="majorHAnsi" w:hAnsiTheme="majorHAnsi" w:hint="eastAsia"/>
-          <w:b/>
-        </w:rPr>
-        <w:t xml:space="preserve"> used, all objects are drawn in the canvas.</w:t>
+        <w:t xml:space="preserve"> No pictures are used, all objects are drawn in the canvas.</w:t>
       </w:r>
     </w:p>
     <w:p>
@@ -826,91 +781,7 @@
         <w:rPr>
           <w:rFonts w:asciiTheme="majorHAnsi" w:hAnsiTheme="majorHAnsi" w:hint="eastAsia"/>
         </w:rPr>
-        <w:t xml:space="preserve">Prototype functions of </w:t>
-      </w:r>
-      <w:proofErr w:type="spellStart"/>
-      <w:r>
-        <w:rPr>
-          <w:rFonts w:asciiTheme="majorHAnsi" w:hAnsiTheme="majorHAnsi" w:hint="eastAsia"/>
-        </w:rPr>
-        <w:t>hitPaddle</w:t>
-      </w:r>
-      <w:proofErr w:type="spellEnd"/>
-      <w:r>
-        <w:rPr>
-          <w:rFonts w:asciiTheme="majorHAnsi" w:hAnsiTheme="majorHAnsi" w:hint="eastAsia"/>
-        </w:rPr>
-        <w:t xml:space="preserve">, </w:t>
-      </w:r>
-      <w:proofErr w:type="spellStart"/>
-      <w:r>
-        <w:rPr>
-          <w:rFonts w:asciiTheme="majorHAnsi" w:hAnsiTheme="majorHAnsi" w:hint="eastAsia"/>
-        </w:rPr>
-        <w:t>hitTopBoundary</w:t>
-      </w:r>
-      <w:proofErr w:type="spellEnd"/>
-      <w:r>
-        <w:rPr>
-          <w:rFonts w:asciiTheme="majorHAnsi" w:hAnsiTheme="majorHAnsi" w:hint="eastAsia"/>
-        </w:rPr>
-        <w:t xml:space="preserve">, </w:t>
-      </w:r>
-      <w:proofErr w:type="spellStart"/>
-      <w:r>
-        <w:rPr>
-          <w:rFonts w:asciiTheme="majorHAnsi" w:hAnsiTheme="majorHAnsi" w:hint="eastAsia"/>
-        </w:rPr>
-        <w:t>hitLeftBoundary</w:t>
-      </w:r>
-      <w:proofErr w:type="spellEnd"/>
-      <w:r>
-        <w:rPr>
-          <w:rFonts w:asciiTheme="majorHAnsi" w:hAnsiTheme="majorHAnsi" w:hint="eastAsia"/>
-        </w:rPr>
-        <w:t xml:space="preserve">, </w:t>
-      </w:r>
-      <w:proofErr w:type="spellStart"/>
-      <w:r>
-        <w:rPr>
-          <w:rFonts w:asciiTheme="majorHAnsi" w:hAnsiTheme="majorHAnsi" w:hint="eastAsia"/>
-        </w:rPr>
-        <w:t>hitRightBoudary</w:t>
-      </w:r>
-      <w:proofErr w:type="spellEnd"/>
-      <w:r>
-        <w:rPr>
-          <w:rFonts w:asciiTheme="majorHAnsi" w:hAnsiTheme="majorHAnsi" w:hint="eastAsia"/>
-        </w:rPr>
-        <w:t xml:space="preserve">, </w:t>
-      </w:r>
-      <w:proofErr w:type="spellStart"/>
-      <w:r>
-        <w:rPr>
-          <w:rFonts w:asciiTheme="majorHAnsi" w:hAnsiTheme="majorHAnsi" w:hint="eastAsia"/>
-        </w:rPr>
-        <w:t>hitBricks</w:t>
-      </w:r>
-      <w:proofErr w:type="spellEnd"/>
-      <w:r>
-        <w:rPr>
-          <w:rFonts w:asciiTheme="majorHAnsi" w:hAnsiTheme="majorHAnsi" w:hint="eastAsia"/>
-        </w:rPr>
-        <w:t xml:space="preserve">, </w:t>
-      </w:r>
-      <w:proofErr w:type="spellStart"/>
-      <w:r>
-        <w:rPr>
-          <w:rFonts w:asciiTheme="majorHAnsi" w:hAnsiTheme="majorHAnsi" w:hint="eastAsia"/>
-        </w:rPr>
-        <w:t>hitGameOver</w:t>
-      </w:r>
-      <w:proofErr w:type="spellEnd"/>
-      <w:r>
-        <w:rPr>
-          <w:rFonts w:asciiTheme="majorHAnsi" w:hAnsiTheme="majorHAnsi" w:hint="eastAsia"/>
-        </w:rPr>
-        <w:t>, draw, etc.</w:t>
+        <w:t>Prototype functions of hitPaddle, hitTopBoundary, hitLeftBoundary, hitRightBoudary, hitBricks, hitGameOver, draw, etc.</w:t>
       </w:r>
     </w:p>
     <w:p>
@@ -1055,21 +926,7 @@
         <w:rPr>
           <w:rFonts w:asciiTheme="majorHAnsi" w:hAnsiTheme="majorHAnsi" w:hint="eastAsia"/>
         </w:rPr>
-        <w:t xml:space="preserve">Prototype functions of </w:t>
-      </w:r>
-      <w:proofErr w:type="spellStart"/>
-      <w:r>
-        <w:rPr>
-          <w:rFonts w:asciiTheme="majorHAnsi" w:hAnsiTheme="majorHAnsi" w:hint="eastAsia"/>
-        </w:rPr>
-        <w:t>ballHitBrick</w:t>
-      </w:r>
-      <w:proofErr w:type="spellEnd"/>
-      <w:r>
-        <w:rPr>
-          <w:rFonts w:asciiTheme="majorHAnsi" w:hAnsiTheme="majorHAnsi" w:hint="eastAsia"/>
-        </w:rPr>
-        <w:t>, draw, etc.</w:t>
+        <w:t>Prototype functions of ballHitBrick, draw, etc.</w:t>
       </w:r>
     </w:p>
     <w:p>
@@ -1160,8 +1017,6 @@
         </w:rPr>
         <w:t xml:space="preserve"> of </w:t>
       </w:r>
-      <w:proofErr w:type="spellStart"/>
-      <w:proofErr w:type="gramStart"/>
       <w:r>
         <w:rPr>
           <w:rFonts w:asciiTheme="majorHAnsi" w:hAnsiTheme="majorHAnsi" w:hint="eastAsia"/>
@@ -1172,21 +1027,7 @@
         <w:rPr>
           <w:rFonts w:asciiTheme="majorHAnsi" w:hAnsiTheme="majorHAnsi" w:hint="eastAsia"/>
         </w:rPr>
-        <w:t>oint</w:t>
-      </w:r>
-      <w:proofErr w:type="spellEnd"/>
-      <w:r>
-        <w:rPr>
-          <w:rFonts w:asciiTheme="majorHAnsi" w:hAnsiTheme="majorHAnsi" w:hint="eastAsia"/>
-        </w:rPr>
-        <w:t>,</w:t>
-      </w:r>
-      <w:proofErr w:type="gramEnd"/>
-      <w:r>
-        <w:rPr>
-          <w:rFonts w:asciiTheme="majorHAnsi" w:hAnsiTheme="majorHAnsi" w:hint="eastAsia"/>
-        </w:rPr>
-        <w:t xml:space="preserve"> reset and draw.</w:t>
+        <w:t>oint, reset and draw.</w:t>
       </w:r>
     </w:p>
     <w:p>

</xml_diff>